<commit_message>
Job para atualizar pautas
</commit_message>
<xml_diff>
--- a/src/main/resources/Briefing.docx
+++ b/src/main/resources/Briefing.docx
@@ -273,9 +273,31 @@
         </w:rPr>
         <w:t xml:space="preserve">Posição do MJ: </w:t>
       </w:r>
+      <w:bookmarkStart w:id="0" w:name="__DdeLink__23_1057900407"/>
+      <w:bookmarkEnd w:id="0"/>
       <w:r>
         <w:rPr/>
         <w:t>[P.POSICIONAMENTO]</w:t>
+      </w:r>
+    </w:p>
+    <w:p>
+      <w:pPr>
+        <w:pStyle w:val="Normal"/>
+        <w:spacing w:before="0" w:after="0"/>
+        <w:ind w:left="1440" w:right="0" w:hanging="0"/>
+        <w:contextualSpacing/>
+        <w:jc w:val="both"/>
+        <w:rPr>
+          <w:b w:val="false"/>
+          <w:bCs w:val="false"/>
+        </w:rPr>
+      </w:pPr>
+      <w:r>
+        <w:rPr>
+          <w:b w:val="false"/>
+          <w:bCs w:val="false"/>
+        </w:rPr>
+        <w:t>[P.EXPLICACAO]</w:t>
       </w:r>
     </w:p>
     <w:p>
@@ -314,8 +336,8 @@
         </w:rPr>
         <w:t xml:space="preserve">Situação atual: </w:t>
       </w:r>
-      <w:bookmarkStart w:id="0" w:name="__DdeLink__115_1156576634"/>
-      <w:bookmarkEnd w:id="0"/>
+      <w:bookmarkStart w:id="1" w:name="__DdeLink__115_1156576634"/>
+      <w:bookmarkEnd w:id="1"/>
       <w:r>
         <w:rPr/>
         <w:t>[P.SITUACAO]</w:t>
@@ -1675,6 +1697,27 @@
       <w:u w:val="none"/>
     </w:rPr>
   </w:style>
+  <w:style w:type="character" w:styleId="ListLabel8">
+    <w:name w:val="ListLabel 8"/>
+    <w:rPr>
+      <w:rFonts w:cs="OpenSymbol"/>
+      <w:u w:val="none"/>
+    </w:rPr>
+  </w:style>
+  <w:style w:type="character" w:styleId="ListLabel9">
+    <w:name w:val="ListLabel 9"/>
+    <w:rPr>
+      <w:rFonts w:cs="Wingdings"/>
+      <w:u w:val="none"/>
+    </w:rPr>
+  </w:style>
+  <w:style w:type="character" w:styleId="ListLabel10">
+    <w:name w:val="ListLabel 10"/>
+    <w:rPr>
+      <w:rFonts w:cs="Wingdings 2"/>
+      <w:u w:val="none"/>
+    </w:rPr>
+  </w:style>
   <w:style w:type="paragraph" w:styleId="Heading">
     <w:name w:val="Heading"/>
     <w:basedOn w:val="Normal"/>

</xml_diff>

<commit_message>
Documentacao e area externa
</commit_message>
<xml_diff>
--- a/src/main/resources/Briefing.docx
+++ b/src/main/resources/Briefing.docx
@@ -308,19 +308,33 @@
         <w:ind w:left="720" w:right="0" w:firstLine="360"/>
         <w:contextualSpacing/>
         <w:jc w:val="both"/>
-        <w:rPr/>
+        <w:rPr>
+          <w:rFonts w:eastAsia="Arial" w:cs="Arial"/>
+          <w:b w:val="false"/>
+          <w:bCs w:val="false"/>
+          <w:color w:val="000000"/>
+          <w:sz w:val="22"/>
+          <w:szCs w:val="22"/>
+          <w:lang w:val="pt-BR" w:eastAsia="pt-BR" w:bidi="ar-SA"/>
+        </w:rPr>
       </w:pPr>
       <w:r>
         <w:rPr>
           <w:b/>
         </w:rPr>
-        <w:t xml:space="preserve">Situação atual: </w:t>
+        <w:t>Situação atual:</w:t>
       </w:r>
-      <w:bookmarkStart w:id="1" w:name="__DdeLink__115_1156576634"/>
-      <w:bookmarkEnd w:id="1"/>
       <w:r>
-        <w:rPr/>
-        <w:t>[P.SITUACAO]</w:t>
+        <w:rPr>
+          <w:rFonts w:eastAsia="Arial" w:cs="Arial"/>
+          <w:b w:val="false"/>
+          <w:bCs w:val="false"/>
+          <w:color w:val="000000"/>
+          <w:sz w:val="22"/>
+          <w:szCs w:val="22"/>
+          <w:lang w:val="pt-BR" w:eastAsia="pt-BR" w:bidi="ar-SA"/>
+        </w:rPr>
+        <w:t xml:space="preserve"> P.COMISSAOEXTENSO</w:t>
       </w:r>
     </w:p>
     <w:p>
@@ -366,6 +380,7 @@
       </w:pPr>
       <w:r>
         <w:rPr/>
+        <w:t>[P.TRAMITACAO]</w:t>
       </w:r>
     </w:p>
     <w:p>
@@ -1726,6 +1741,90 @@
       <w:u w:val="none"/>
     </w:rPr>
   </w:style>
+  <w:style w:type="character" w:styleId="ListLabel14">
+    <w:name w:val="ListLabel 14"/>
+    <w:rPr>
+      <w:rFonts w:cs="OpenSymbol"/>
+      <w:u w:val="none"/>
+    </w:rPr>
+  </w:style>
+  <w:style w:type="character" w:styleId="ListLabel15">
+    <w:name w:val="ListLabel 15"/>
+    <w:rPr>
+      <w:rFonts w:cs="Wingdings"/>
+      <w:u w:val="none"/>
+    </w:rPr>
+  </w:style>
+  <w:style w:type="character" w:styleId="ListLabel16">
+    <w:name w:val="ListLabel 16"/>
+    <w:rPr>
+      <w:rFonts w:cs="Wingdings 2"/>
+      <w:u w:val="none"/>
+    </w:rPr>
+  </w:style>
+  <w:style w:type="character" w:styleId="ListLabel17">
+    <w:name w:val="ListLabel 17"/>
+    <w:rPr>
+      <w:rFonts w:cs="OpenSymbol"/>
+      <w:u w:val="none"/>
+    </w:rPr>
+  </w:style>
+  <w:style w:type="character" w:styleId="ListLabel18">
+    <w:name w:val="ListLabel 18"/>
+    <w:rPr>
+      <w:rFonts w:cs="Wingdings"/>
+      <w:u w:val="none"/>
+    </w:rPr>
+  </w:style>
+  <w:style w:type="character" w:styleId="ListLabel19">
+    <w:name w:val="ListLabel 19"/>
+    <w:rPr>
+      <w:rFonts w:cs="Wingdings 2"/>
+      <w:u w:val="none"/>
+    </w:rPr>
+  </w:style>
+  <w:style w:type="character" w:styleId="ListLabel20">
+    <w:name w:val="ListLabel 20"/>
+    <w:rPr>
+      <w:rFonts w:cs="OpenSymbol"/>
+      <w:u w:val="none"/>
+    </w:rPr>
+  </w:style>
+  <w:style w:type="character" w:styleId="ListLabel21">
+    <w:name w:val="ListLabel 21"/>
+    <w:rPr>
+      <w:rFonts w:cs="Wingdings"/>
+      <w:u w:val="none"/>
+    </w:rPr>
+  </w:style>
+  <w:style w:type="character" w:styleId="ListLabel22">
+    <w:name w:val="ListLabel 22"/>
+    <w:rPr>
+      <w:rFonts w:cs="Wingdings 2"/>
+      <w:u w:val="none"/>
+    </w:rPr>
+  </w:style>
+  <w:style w:type="character" w:styleId="ListLabel23">
+    <w:name w:val="ListLabel 23"/>
+    <w:rPr>
+      <w:rFonts w:cs="OpenSymbol"/>
+      <w:u w:val="none"/>
+    </w:rPr>
+  </w:style>
+  <w:style w:type="character" w:styleId="ListLabel24">
+    <w:name w:val="ListLabel 24"/>
+    <w:rPr>
+      <w:rFonts w:cs="Wingdings"/>
+      <w:u w:val="none"/>
+    </w:rPr>
+  </w:style>
+  <w:style w:type="character" w:styleId="ListLabel25">
+    <w:name w:val="ListLabel 25"/>
+    <w:rPr>
+      <w:rFonts w:cs="Wingdings 2"/>
+      <w:u w:val="none"/>
+    </w:rPr>
+  </w:style>
   <w:style w:type="paragraph" w:styleId="Heading">
     <w:name w:val="Heading"/>
     <w:basedOn w:val="Normal"/>

</xml_diff>